<commit_message>
les causes et les acteurs de l'e-sante
</commit_message>
<xml_diff>
--- a/cahier des charges.docx
+++ b/cahier des charges.docx
@@ -486,7 +486,14 @@
           <w:sz w:val="24"/>
           <w:szCs w:val="24"/>
         </w:rPr>
-        <w:t>L’objectif de cette plateforme est d’éliminer les problèmes liés à la prise des rendez-vous, au positionnement d’un praticien surtout pour les personnes qui ont des maladies chronique et à la gestion des rendez-vous pour les patriciens. Elle permette aussi de crée une relation de confiance entre le médecin et son patient, de partager des actualités pour cultiver et sensibiliser l’ensemble des patients intéresser.</w:t>
+        <w:t>L’objectif de cette plateforme est d’éliminer les problèmes liés à la prise des rendez-vous, au positionnement d’un praticien surtout pour les personnes qui ont des maladies chronique et à la gestion des rendez-vous pour les patriciens. Elle permette aussi de crée une relation de confiance entre le médecin et son patient</w:t>
+      </w:r>
+      <w:r>
+        <w:rPr>
+          <w:sz w:val="24"/>
+          <w:szCs w:val="24"/>
+        </w:rPr>
+        <w:t>.</w:t>
       </w:r>
     </w:p>
     <w:p>
@@ -728,25 +735,14 @@
           <w:szCs w:val="24"/>
         </w:rPr>
       </w:pPr>
-      <w:proofErr w:type="gramStart"/>
-      <w:r>
-        <w:rPr>
-          <w:b/>
-          <w:bCs/>
-          <w:sz w:val="28"/>
-          <w:szCs w:val="28"/>
-        </w:rPr>
-        <w:t>Côte patient</w:t>
-      </w:r>
-      <w:proofErr w:type="gramEnd"/>
-      <w:r>
-        <w:rPr>
-          <w:b/>
-          <w:bCs/>
-          <w:sz w:val="28"/>
-          <w:szCs w:val="28"/>
-        </w:rPr>
-        <w:t xml:space="preserve"> :</w:t>
+      <w:r>
+        <w:rPr>
+          <w:b/>
+          <w:bCs/>
+          <w:sz w:val="28"/>
+          <w:szCs w:val="28"/>
+        </w:rPr>
+        <w:t>Côte patient :</w:t>
       </w:r>
     </w:p>
     <w:p>
@@ -783,7 +779,21 @@
           <w:sz w:val="24"/>
           <w:szCs w:val="24"/>
         </w:rPr>
-        <w:t>contient toutes ses informations personnelles de patient auxquelles il a l’accès pour modifier.</w:t>
+        <w:t xml:space="preserve">contient toutes </w:t>
+      </w:r>
+      <w:r>
+        <w:rPr>
+          <w:sz w:val="24"/>
+          <w:szCs w:val="24"/>
+        </w:rPr>
+        <w:t>l</w:t>
+      </w:r>
+      <w:r>
+        <w:rPr>
+          <w:sz w:val="24"/>
+          <w:szCs w:val="24"/>
+        </w:rPr>
+        <w:t>es informations personnelles de patient auxquelles il a l’accès pour modifier.</w:t>
       </w:r>
     </w:p>
     <w:p>
@@ -1316,7 +1326,21 @@
           <w:sz w:val="24"/>
           <w:szCs w:val="24"/>
         </w:rPr>
-        <w:t>L’administration du site est effectuée par la personne appropriée (qui possède un compte spécial et son mot de passe).</w:t>
+        <w:t xml:space="preserve">L’administration du site est effectuée par la personne appropriée (qui possède un compte spécial </w:t>
+      </w:r>
+      <w:r>
+        <w:rPr>
+          <w:sz w:val="24"/>
+          <w:szCs w:val="24"/>
+        </w:rPr>
+        <w:t>avec</w:t>
+      </w:r>
+      <w:r>
+        <w:rPr>
+          <w:sz w:val="24"/>
+          <w:szCs w:val="24"/>
+        </w:rPr>
+        <w:t xml:space="preserve"> son mot de passe).</w:t>
       </w:r>
     </w:p>
     <w:p>
@@ -2407,6 +2431,21 @@
         <w:rPr>
           <w:sz w:val="24"/>
           <w:szCs w:val="24"/>
+        </w:rPr>
+      </w:pPr>
+      <w:r>
+        <w:rPr>
+          <w:sz w:val="24"/>
+          <w:szCs w:val="24"/>
+        </w:rPr>
+        <w:t xml:space="preserve"> Visual paradigm, visual studio code, XAMPP, Server-web, git, GitLab</w:t>
+      </w:r>
+    </w:p>
+    <w:p>
+      <w:pPr>
+        <w:rPr>
+          <w:sz w:val="24"/>
+          <w:szCs w:val="24"/>
           <w:lang w:val="en-US"/>
         </w:rPr>
       </w:pPr>
@@ -2416,42 +2455,69 @@
           <w:szCs w:val="24"/>
           <w:lang w:val="en-US"/>
         </w:rPr>
-        <w:t xml:space="preserve"> Visual paradigm, visual studio code, XAMPP, Server-web, git, GitLab</w:t>
-      </w:r>
-    </w:p>
-    <w:p>
-      <w:pPr>
+        <w:t xml:space="preserve">UML, HTML, CSS, JavaScript, Type Script, Bootstrap, Angular, ElectronJS, Angular Materiel, </w:t>
+      </w:r>
+      <w:r>
         <w:rPr>
           <w:sz w:val="24"/>
           <w:szCs w:val="24"/>
           <w:lang w:val="en-US"/>
         </w:rPr>
-      </w:pPr>
+        <w:t>(</w:t>
+      </w:r>
       <w:r>
         <w:rPr>
           <w:sz w:val="24"/>
           <w:szCs w:val="24"/>
           <w:lang w:val="en-US"/>
         </w:rPr>
-        <w:t xml:space="preserve">UML, HTML, CSS, JavaScript, Type Script, Bootstrap, Angular, </w:t>
-      </w:r>
-      <w:proofErr w:type="spellStart"/>
+        <w:t>MongoDB</w:t>
+      </w:r>
       <w:r>
         <w:rPr>
           <w:sz w:val="24"/>
           <w:szCs w:val="24"/>
           <w:lang w:val="en-US"/>
         </w:rPr>
-        <w:t>ElectronJS</w:t>
-      </w:r>
-      <w:proofErr w:type="spellEnd"/>
-      <w:r>
-        <w:rPr>
-          <w:sz w:val="24"/>
-          <w:szCs w:val="24"/>
+        <w:t>/</w:t>
+      </w:r>
+      <w:r>
+        <w:rPr>
           <w:lang w:val="en-US"/>
         </w:rPr>
-        <w:t>, Angular Materiel, MongoDB, Spring Boot</w:t>
+        <w:t xml:space="preserve"> </w:t>
+      </w:r>
+      <w:r>
+        <w:rPr>
+          <w:sz w:val="24"/>
+          <w:szCs w:val="24"/>
+          <w:lang w:val="en-US"/>
+        </w:rPr>
+        <w:t>PostgreSQL</w:t>
+      </w:r>
+      <w:r>
+        <w:rPr>
+          <w:sz w:val="24"/>
+          <w:szCs w:val="24"/>
+          <w:lang w:val="en-US"/>
+        </w:rPr>
+        <w:t>)</w:t>
+      </w:r>
+      <w:r>
+        <w:rPr>
+          <w:sz w:val="24"/>
+          <w:szCs w:val="24"/>
+          <w:lang w:val="en-US"/>
+        </w:rPr>
+        <w:t>, Spring Boot</w:t>
+      </w:r>
+      <w:r>
+        <w:rPr>
+          <w:sz w:val="24"/>
+          <w:szCs w:val="24"/>
+          <w:lang w:val="en-US"/>
+        </w:rPr>
+        <w:t>.</w:t>
       </w:r>
     </w:p>
     <w:p>

</xml_diff>